<commit_message>
Added Time Check to PY File
</commit_message>
<xml_diff>
--- a/Question 5/L00170167_Q5_File_1.docx
+++ b/Question 5/L00170167_Q5_File_1.docx
@@ -53,10 +53,10 @@
             <v:path o:extrusionok="f" gradientshapeok="t" o:connecttype="rect"/>
             <o:lock v:ext="edit" aspectratio="t"/>
           </v:shapetype>
-          <v:shape id="_x0000_i1025" type="#_x0000_t75" style="width:451.5pt;height:382.5pt" o:ole="">
+          <v:shape id="_x0000_i1025" type="#_x0000_t75" style="width:451.15pt;height:382.5pt" o:ole="">
             <v:imagedata r:id="rId6" o:title=""/>
           </v:shape>
-          <o:OLEObject Type="Embed" ProgID="Word.OpenDocumentText.12" ShapeID="_x0000_i1025" DrawAspect="Content" ObjectID="_1697870869" r:id="rId7"/>
+          <o:OLEObject Type="Embed" ProgID="Word.OpenDocumentText.12" ShapeID="_x0000_i1025" DrawAspect="Content" ObjectID="_1698172564" r:id="rId7"/>
         </w:object>
       </w:r>
     </w:p>
@@ -476,13 +476,94 @@
         </w:drawing>
       </w:r>
     </w:p>
+    <w:p>
+      <w:pPr>
+        <w:rPr>
+          <w:lang w:val="en-GB"/>
+        </w:rPr>
+      </w:pPr>
+      <w:r>
+        <w:rPr>
+          <w:lang w:val="en-GB"/>
+        </w:rPr>
+        <w:br w:type="page"/>
+      </w:r>
+    </w:p>
+    <w:p>
+      <w:pPr>
+        <w:rPr>
+          <w:lang w:val="en-GB"/>
+        </w:rPr>
+      </w:pPr>
+      <w:r>
+        <w:rPr>
+          <w:lang w:val="en-GB"/>
+        </w:rPr>
+        <w:lastRenderedPageBreak/>
+        <w:t>8 Run extra command ls -l –time=atime to show last accessed directories</w:t>
+      </w:r>
+    </w:p>
+    <w:p>
+      <w:pPr>
+        <w:rPr>
+          <w:lang w:val="en-GB"/>
+        </w:rPr>
+      </w:pPr>
+    </w:p>
+    <w:p>
+      <w:pPr>
+        <w:rPr>
+          <w:lang w:val="en-GB"/>
+        </w:rPr>
+      </w:pPr>
+      <w:r>
+        <w:rPr>
+          <w:noProof/>
+        </w:rPr>
+        <w:drawing>
+          <wp:inline distT="0" distB="0" distL="0" distR="0" wp14:anchorId="22434117" wp14:editId="4905E7D6">
+            <wp:extent cx="5731510" cy="4514850"/>
+            <wp:effectExtent l="0" t="0" r="2540" b="0"/>
+            <wp:docPr id="4" name="Picture 4"/>
+            <wp:cNvGraphicFramePr>
+              <a:graphicFrameLocks xmlns:a="http://schemas.openxmlformats.org/drawingml/2006/main" noChangeAspect="1"/>
+            </wp:cNvGraphicFramePr>
+            <a:graphic xmlns:a="http://schemas.openxmlformats.org/drawingml/2006/main">
+              <a:graphicData uri="http://schemas.openxmlformats.org/drawingml/2006/picture">
+                <pic:pic xmlns:pic="http://schemas.openxmlformats.org/drawingml/2006/picture">
+                  <pic:nvPicPr>
+                    <pic:cNvPr id="1" name=""/>
+                    <pic:cNvPicPr/>
+                  </pic:nvPicPr>
+                  <pic:blipFill>
+                    <a:blip r:embed="rId14"/>
+                    <a:stretch>
+                      <a:fillRect/>
+                    </a:stretch>
+                  </pic:blipFill>
+                  <pic:spPr>
+                    <a:xfrm>
+                      <a:off x="0" y="0"/>
+                      <a:ext cx="5731510" cy="4514850"/>
+                    </a:xfrm>
+                    <a:prstGeom prst="rect">
+                      <a:avLst/>
+                    </a:prstGeom>
+                  </pic:spPr>
+                </pic:pic>
+              </a:graphicData>
+            </a:graphic>
+          </wp:inline>
+        </w:drawing>
+      </w:r>
+    </w:p>
     <w:sectPr>
-      <w:headerReference w:type="even" r:id="rId14"/>
-      <w:headerReference w:type="default" r:id="rId15"/>
-      <w:footerReference w:type="even" r:id="rId16"/>
-      <w:footerReference w:type="default" r:id="rId17"/>
-      <w:headerReference w:type="first" r:id="rId18"/>
-      <w:footerReference w:type="first" r:id="rId19"/>
+      <w:headerReference w:type="even" r:id="rId15"/>
+      <w:headerReference w:type="default" r:id="rId16"/>
+      <w:footerReference w:type="even" r:id="rId17"/>
+      <w:footerReference w:type="default" r:id="rId18"/>
+      <w:headerReference w:type="first" r:id="rId19"/>
+      <w:footerReference w:type="first" r:id="rId20"/>
       <w:pgSz w:w="11906" w:h="16838"/>
       <w:pgMar w:top="1440" w:right="1440" w:bottom="1440" w:left="1440" w:header="708" w:footer="708" w:gutter="0"/>
       <w:cols w:space="708"/>

</xml_diff>